<commit_message>
media y std(desviacion estandar)
</commit_message>
<xml_diff>
--- a/Tarea 2.docx
+++ b/Tarea 2.docx
@@ -18,84 +18,186 @@
     <w:p>
       <w:pPr>
         <w:rPr>
-          <w:lang w:val="en-US"/>
-        </w:rPr>
-      </w:pPr>
-      <w:r>
-        <w:rPr>
-          <w:lang w:val="es-CO"/>
-        </w:rPr>
-        <w:t xml:space="preserve">Explicar cómo se comparan los países de su elección con el resto del mundo. </w:t>
+          <w:lang w:val="es-CO"/>
+        </w:rPr>
+      </w:pPr>
+      <w:r>
+        <w:rPr>
+          <w:lang w:val="es-CO"/>
+        </w:rPr>
+        <w:t xml:space="preserve">- Medida de tendencia central y dispersión de la felicidad a nivel mundial para el primer y último año incluido en el set de datos. Pueden escoger cualquier medida, por ejemplo, promedio y desviación estándar. </w:t>
+      </w:r>
+    </w:p>
+    <w:p>
+      <w:pPr>
+        <w:pStyle w:val="HTMLconformatoprevio"/>
+        <w:shd w:val="clear" w:color="auto" w:fill="FFFFFF"/>
+        <w:wordWrap w:val="0"/>
+        <w:rPr>
+          <w:rStyle w:val="gnd-iwgdh3b"/>
+          <w:rFonts w:ascii="Lucida Console" w:hAnsi="Lucida Console"/>
+          <w:color w:val="000000"/>
+          <w:bdr w:val="none" w:sz="0" w:space="0" w:color="auto" w:frame="1"/>
+          <w:lang w:val="es-CO"/>
+        </w:rPr>
+      </w:pPr>
+      <w:r>
+        <w:rPr>
+          <w:rStyle w:val="gnd-iwgdh3b"/>
+          <w:rFonts w:ascii="Lucida Console" w:hAnsi="Lucida Console"/>
+          <w:color w:val="000000"/>
+          <w:bdr w:val="none" w:sz="0" w:space="0" w:color="auto" w:frame="1"/>
+          <w:lang w:val="es-CO"/>
+        </w:rPr>
+        <w:t xml:space="preserve">     </w:t>
       </w:r>
       <w:proofErr w:type="spellStart"/>
       <w:r>
         <w:rPr>
-          <w:lang w:val="en-US"/>
-        </w:rPr>
-        <w:t>Básicamente</w:t>
+          <w:rStyle w:val="gnd-iwgdh3b"/>
+          <w:rFonts w:ascii="Lucida Console" w:hAnsi="Lucida Console"/>
+          <w:color w:val="000000"/>
+          <w:bdr w:val="none" w:sz="0" w:space="0" w:color="auto" w:frame="1"/>
+          <w:lang w:val="es-CO"/>
+        </w:rPr>
+        <w:t>pais</w:t>
       </w:r>
       <w:proofErr w:type="spellEnd"/>
       <w:r>
         <w:rPr>
-          <w:lang w:val="en-US"/>
+          <w:rStyle w:val="gnd-iwgdh3b"/>
+          <w:rFonts w:ascii="Lucida Console" w:hAnsi="Lucida Console"/>
+          <w:color w:val="000000"/>
+          <w:bdr w:val="none" w:sz="0" w:space="0" w:color="auto" w:frame="1"/>
+          <w:lang w:val="es-CO"/>
+        </w:rPr>
+        <w:t xml:space="preserve">  </w:t>
+      </w:r>
+      <w:proofErr w:type="spellStart"/>
+      <w:r>
+        <w:rPr>
+          <w:rStyle w:val="gnd-iwgdh3b"/>
+          <w:rFonts w:ascii="Lucida Console" w:hAnsi="Lucida Console"/>
+          <w:color w:val="000000"/>
+          <w:bdr w:val="none" w:sz="0" w:space="0" w:color="auto" w:frame="1"/>
+          <w:lang w:val="es-CO"/>
+        </w:rPr>
+        <w:t>escalera_vida</w:t>
+      </w:r>
+      <w:proofErr w:type="spellEnd"/>
+      <w:r>
+        <w:rPr>
+          <w:rStyle w:val="gnd-iwgdh3b"/>
+          <w:rFonts w:ascii="Lucida Console" w:hAnsi="Lucida Console"/>
+          <w:color w:val="000000"/>
+          <w:bdr w:val="none" w:sz="0" w:space="0" w:color="auto" w:frame="1"/>
+          <w:lang w:val="es-CO"/>
+        </w:rPr>
+        <w:t xml:space="preserve">  </w:t>
+      </w:r>
+      <w:proofErr w:type="spellStart"/>
+      <w:r>
+        <w:rPr>
+          <w:rStyle w:val="gnd-iwgdh3b"/>
+          <w:rFonts w:ascii="Lucida Console" w:hAnsi="Lucida Console"/>
+          <w:color w:val="000000"/>
+          <w:bdr w:val="none" w:sz="0" w:space="0" w:color="auto" w:frame="1"/>
+          <w:lang w:val="es-CO"/>
+        </w:rPr>
+        <w:t>anio</w:t>
+      </w:r>
+      <w:proofErr w:type="spellEnd"/>
+      <w:r>
+        <w:rPr>
+          <w:rStyle w:val="gnd-iwgdh3b"/>
+          <w:rFonts w:ascii="Lucida Console" w:hAnsi="Lucida Console"/>
+          <w:color w:val="000000"/>
+          <w:bdr w:val="none" w:sz="0" w:space="0" w:color="auto" w:frame="1"/>
+          <w:lang w:val="es-CO"/>
+        </w:rPr>
+        <w:t xml:space="preserve">   </w:t>
+      </w:r>
+      <w:proofErr w:type="spellStart"/>
+      <w:r>
+        <w:rPr>
+          <w:rStyle w:val="gnd-iwgdh3b"/>
+          <w:rFonts w:ascii="Lucida Console" w:hAnsi="Lucida Console"/>
+          <w:color w:val="000000"/>
+          <w:bdr w:val="none" w:sz="0" w:space="0" w:color="auto" w:frame="1"/>
+          <w:lang w:val="es-CO"/>
+        </w:rPr>
+        <w:t>std</w:t>
+      </w:r>
+      <w:proofErr w:type="spellEnd"/>
+    </w:p>
+    <w:p>
+      <w:pPr>
+        <w:pStyle w:val="HTMLconformatoprevio"/>
+        <w:shd w:val="clear" w:color="auto" w:fill="FFFFFF"/>
+        <w:wordWrap w:val="0"/>
+        <w:rPr>
+          <w:rStyle w:val="gnd-iwgdh3b"/>
+          <w:rFonts w:ascii="Lucida Console" w:hAnsi="Lucida Console"/>
+          <w:color w:val="000000"/>
+          <w:bdr w:val="none" w:sz="0" w:space="0" w:color="auto" w:frame="1"/>
+          <w:lang w:val="es-CO"/>
+        </w:rPr>
+      </w:pPr>
+      <w:r>
+        <w:rPr>
+          <w:rStyle w:val="gnd-iwgdh3b"/>
+          <w:rFonts w:ascii="Lucida Console" w:hAnsi="Lucida Console"/>
+          <w:color w:val="000000"/>
+          <w:bdr w:val="none" w:sz="0" w:space="0" w:color="auto" w:frame="1"/>
+          <w:lang w:val="es-CO"/>
         </w:rPr>
         <w:t xml:space="preserve"> </w:t>
       </w:r>
-      <w:proofErr w:type="spellStart"/>
-      <w:r>
-        <w:rPr>
-          <w:lang w:val="en-US"/>
-        </w:rPr>
-        <w:t>si</w:t>
-      </w:r>
-      <w:proofErr w:type="spellEnd"/>
-      <w:r>
-        <w:rPr>
-          <w:lang w:val="en-US"/>
-        </w:rPr>
-        <w:t xml:space="preserve"> son </w:t>
-      </w:r>
-      <w:proofErr w:type="spellStart"/>
-      <w:r>
-        <w:rPr>
-          <w:lang w:val="en-US"/>
-        </w:rPr>
-        <w:t>más</w:t>
-      </w:r>
-      <w:proofErr w:type="spellEnd"/>
-      <w:r>
-        <w:rPr>
-          <w:lang w:val="en-US"/>
-        </w:rPr>
-        <w:t xml:space="preserve"> o </w:t>
-      </w:r>
-      <w:proofErr w:type="spellStart"/>
-      <w:r>
-        <w:rPr>
-          <w:lang w:val="en-US"/>
-        </w:rPr>
-        <w:t>menos</w:t>
-      </w:r>
-      <w:proofErr w:type="spellEnd"/>
-      <w:r>
-        <w:rPr>
-          <w:lang w:val="en-US"/>
-        </w:rPr>
-        <w:t xml:space="preserve"> </w:t>
-      </w:r>
-      <w:proofErr w:type="spellStart"/>
-      <w:r>
-        <w:rPr>
-          <w:lang w:val="en-US"/>
-        </w:rPr>
-        <w:t>felices</w:t>
-      </w:r>
-      <w:proofErr w:type="spellEnd"/>
-      <w:r>
-        <w:rPr>
-          <w:lang w:val="en-US"/>
-        </w:rPr>
-        <w:t>.</w:t>
+      <w:r>
+        <w:rPr>
+          <w:rStyle w:val="gnd-iwgdh3b"/>
+          <w:rFonts w:ascii="Lucida Console" w:hAnsi="Lucida Console"/>
+          <w:color w:val="000000"/>
+          <w:bdr w:val="none" w:sz="0" w:space="0" w:color="auto" w:frame="1"/>
+          <w:lang w:val="es-CO"/>
+        </w:rPr>
+        <w:t xml:space="preserve"> global       5.418554  2008  1.16</w:t>
+      </w:r>
+    </w:p>
+    <w:p>
+      <w:pPr>
+        <w:pStyle w:val="HTMLconformatoprevio"/>
+        <w:shd w:val="clear" w:color="auto" w:fill="FFFFFF"/>
+        <w:wordWrap w:val="0"/>
+        <w:rPr>
+          <w:rFonts w:ascii="Lucida Console" w:hAnsi="Lucida Console"/>
+          <w:color w:val="000000"/>
+          <w:bdr w:val="none" w:sz="0" w:space="0" w:color="auto" w:frame="1"/>
+          <w:lang w:val="es-CO"/>
+        </w:rPr>
+      </w:pPr>
+      <w:r>
+        <w:rPr>
+          <w:rStyle w:val="gnd-iwgdh3b"/>
+          <w:rFonts w:ascii="Lucida Console" w:hAnsi="Lucida Console"/>
+          <w:color w:val="000000"/>
+          <w:bdr w:val="none" w:sz="0" w:space="0" w:color="auto" w:frame="1"/>
+          <w:lang w:val="es-CO"/>
+        </w:rPr>
+        <w:t xml:space="preserve">  global       5.502134  2018  1.10</w:t>
+      </w:r>
+    </w:p>
+    <w:p>
+      <w:pPr>
+        <w:rPr>
+          <w:lang w:val="es-CO"/>
+        </w:rPr>
+      </w:pPr>
+      <w:r>
+        <w:rPr>
+          <w:lang w:val="es-CO"/>
+        </w:rPr>
+        <w:t>- Comparación de valores a nivel mundial con dos países de su elección en el primer año reportado y el último año reportado.</w:t>
       </w:r>
     </w:p>
     <w:p>
@@ -542,54 +644,28 @@
           <w:kern w:val="0"/>
           <w:sz w:val="20"/>
           <w:szCs w:val="20"/>
-          <w:lang w:val="en-US"/>
-          <w14:ligatures w14:val="none"/>
-        </w:rPr>
-      </w:pPr>
-      <w:r>
-        <w:rPr>
-          <w:rFonts w:ascii="Lucida Console" w:eastAsia="Times New Roman" w:hAnsi="Lucida Console" w:cs="Courier New"/>
-          <w:color w:val="000000"/>
-          <w:kern w:val="0"/>
-          <w:sz w:val="20"/>
-          <w:szCs w:val="20"/>
-          <w:bdr w:val="none" w:sz="0" w:space="0" w:color="auto" w:frame="1"/>
-          <w:lang w:val="en-US"/>
-          <w14:ligatures w14:val="none"/>
-        </w:rPr>
-        <w:t xml:space="preserve">5         </w:t>
-      </w:r>
-      <w:r>
-        <w:rPr>
-          <w:rFonts w:ascii="Lucida Console" w:eastAsia="Times New Roman" w:hAnsi="Lucida Console" w:cs="Courier New"/>
-          <w:color w:val="000000"/>
-          <w:kern w:val="0"/>
-          <w:sz w:val="20"/>
-          <w:szCs w:val="20"/>
-          <w:bdr w:val="none" w:sz="0" w:space="0" w:color="auto" w:frame="1"/>
-          <w:lang w:val="en-US"/>
-          <w14:ligatures w14:val="none"/>
-        </w:rPr>
-        <w:t>global 2018</w:t>
-      </w:r>
-      <w:r>
-        <w:rPr>
-          <w:rFonts w:ascii="Lucida Console" w:eastAsia="Times New Roman" w:hAnsi="Lucida Console" w:cs="Courier New"/>
-          <w:color w:val="000000"/>
-          <w:kern w:val="0"/>
-          <w:sz w:val="20"/>
-          <w:szCs w:val="20"/>
-          <w:bdr w:val="none" w:sz="0" w:space="0" w:color="auto" w:frame="1"/>
-          <w:lang w:val="en-US"/>
-          <w14:ligatures w14:val="none"/>
-        </w:rPr>
-        <w:t xml:space="preserve">       5.502134</w:t>
-      </w:r>
-    </w:p>
-    <w:p>
-      <w:pPr>
-        <w:rPr>
-          <w:lang w:val="en-US"/>
+          <w:lang w:val="es-CO"/>
+          <w14:ligatures w14:val="none"/>
+        </w:rPr>
+      </w:pPr>
+      <w:r>
+        <w:rPr>
+          <w:rFonts w:ascii="Lucida Console" w:eastAsia="Times New Roman" w:hAnsi="Lucida Console" w:cs="Courier New"/>
+          <w:color w:val="000000"/>
+          <w:kern w:val="0"/>
+          <w:sz w:val="20"/>
+          <w:szCs w:val="20"/>
+          <w:bdr w:val="none" w:sz="0" w:space="0" w:color="auto" w:frame="1"/>
+          <w:lang w:val="es-CO"/>
+          <w14:ligatures w14:val="none"/>
+        </w:rPr>
+        <w:t>5         global 2018       5.502134</w:t>
+      </w:r>
+    </w:p>
+    <w:p>
+      <w:pPr>
+        <w:rPr>
+          <w:lang w:val="es-CO"/>
         </w:rPr>
       </w:pPr>
     </w:p>
@@ -620,37 +696,7 @@
         <w:rPr>
           <w:lang w:val="es-CO"/>
         </w:rPr>
-        <w:t xml:space="preserve"> tienen </w:t>
-      </w:r>
-      <w:r>
-        <w:rPr>
-          <w:lang w:val="es-CO"/>
-        </w:rPr>
-        <w:t>una felicidad mayor</w:t>
-      </w:r>
-      <w:r>
-        <w:rPr>
-          <w:lang w:val="es-CO"/>
-        </w:rPr>
-        <w:t xml:space="preserve"> a la global y para el año 2018 tiene el mismo patrón.  Nueva Zelanda </w:t>
-      </w:r>
-      <w:r>
-        <w:rPr>
-          <w:lang w:val="es-CO"/>
-        </w:rPr>
-        <w:t xml:space="preserve">fue </w:t>
-      </w:r>
-      <w:r>
-        <w:rPr>
-          <w:lang w:val="es-CO"/>
-        </w:rPr>
-        <w:t>el país con mayor felicidad comparado con México esto se podría explicar por la percepción de corrupción que tiene cada país</w:t>
-      </w:r>
-      <w:r>
-        <w:rPr>
-          <w:lang w:val="es-CO"/>
-        </w:rPr>
-        <w:t>. Nueva Zelanda obtuvo menor percepción de corrupción que México.</w:t>
+        <w:t xml:space="preserve"> tienen una felicidad mayor a la global y para el año 2018 tiene el mismo patrón.  Nueva Zelanda fue el país con mayor felicidad comparado con México esto se podría explicar por la percepción de corrupción que tiene cada país. Nueva Zelanda obtuvo menor percepción de corrupción que México.</w:t>
       </w:r>
     </w:p>
     <w:p>
@@ -920,6 +966,13 @@
         </w:rPr>
         <w:t xml:space="preserve">       6.549579               0.808638</w:t>
       </w:r>
+    </w:p>
+    <w:p>
+      <w:pPr>
+        <w:rPr>
+          <w:lang w:val="es-CO"/>
+        </w:rPr>
+      </w:pPr>
     </w:p>
     <w:p>
       <w:pPr>

</xml_diff>